<commit_message>
added screenshot of mvn clean install
</commit_message>
<xml_diff>
--- a/Bidding_System_Document_with_screenshots.docx
+++ b/Bidding_System_Document_with_screenshots.docx
@@ -64,7 +64,7 @@
           <w:noProof/>
         </w:rPr>
         <w:drawing>
-          <wp:inline distT="0" distB="0" distL="0" distR="0" wp14:anchorId="5EA229E7" wp14:editId="68AB73B3">
+          <wp:inline distT="0" distB="0" distL="0" distR="0" wp14:anchorId="7FD4B34C" wp14:editId="1DEF59E1">
             <wp:extent cx="5943600" cy="3326130"/>
             <wp:effectExtent l="0" t="0" r="0" b="7620"/>
             <wp:docPr id="1" name="Picture 1"/>
@@ -129,8 +129,6 @@
         <w:t xml:space="preserve">GET </w:t>
       </w:r>
       <w:hyperlink r:id="rId9" w:history="1">
-        <w:bookmarkStart w:id="0" w:name="_GoBack"/>
-        <w:bookmarkEnd w:id="0"/>
         <w:r>
           <w:rPr>
             <w:rStyle w:val="Hyperlink"/>
@@ -154,7 +152,7 @@
           <w:noProof/>
         </w:rPr>
         <w:drawing>
-          <wp:inline distT="0" distB="0" distL="0" distR="0" wp14:anchorId="0F1BB74A" wp14:editId="5FC655B6">
+          <wp:inline distT="0" distB="0" distL="0" distR="0" wp14:anchorId="0257DC8A" wp14:editId="7FB45EC3">
             <wp:extent cx="5943600" cy="2557145"/>
             <wp:effectExtent l="0" t="0" r="0" b="0"/>
             <wp:docPr id="2" name="Picture 2"/>
@@ -345,7 +343,7 @@
           <w:noProof/>
         </w:rPr>
         <w:drawing>
-          <wp:inline distT="0" distB="0" distL="0" distR="0" wp14:anchorId="08B5822C" wp14:editId="3CE268FD">
+          <wp:inline distT="0" distB="0" distL="0" distR="0" wp14:anchorId="45A46DBB" wp14:editId="50127853">
             <wp:extent cx="5943600" cy="3350895"/>
             <wp:effectExtent l="0" t="0" r="0" b="1905"/>
             <wp:docPr id="3" name="Picture 3"/>
@@ -536,7 +534,7 @@
         </w:rPr>
         <w:lastRenderedPageBreak/>
         <w:drawing>
-          <wp:inline distT="0" distB="0" distL="0" distR="0" wp14:anchorId="67661B6D" wp14:editId="627BEDCA">
+          <wp:inline distT="0" distB="0" distL="0" distR="0" wp14:anchorId="6F9ED660" wp14:editId="3B9312FE">
             <wp:extent cx="5943600" cy="3341370"/>
             <wp:effectExtent l="0" t="0" r="0" b="0"/>
             <wp:docPr id="4" name="Picture 4"/>
@@ -736,7 +734,7 @@
         </w:rPr>
         <w:lastRenderedPageBreak/>
         <w:drawing>
-          <wp:inline distT="0" distB="0" distL="0" distR="0" wp14:anchorId="2A482910" wp14:editId="6133361F">
+          <wp:inline distT="0" distB="0" distL="0" distR="0" wp14:anchorId="144C6654" wp14:editId="51FE6601">
             <wp:extent cx="5943600" cy="3215005"/>
             <wp:effectExtent l="0" t="0" r="0" b="4445"/>
             <wp:docPr id="5" name="Picture 5"/>
@@ -940,7 +938,7 @@
           <w:noProof/>
         </w:rPr>
         <w:drawing>
-          <wp:inline distT="0" distB="0" distL="0" distR="0" wp14:anchorId="737973D7" wp14:editId="4E6876E4">
+          <wp:inline distT="0" distB="0" distL="0" distR="0" wp14:anchorId="279C04C3" wp14:editId="276F82DC">
             <wp:extent cx="5943600" cy="3156585"/>
             <wp:effectExtent l="0" t="0" r="0" b="5715"/>
             <wp:docPr id="6" name="Picture 6"/>
@@ -994,14 +992,7 @@
           <w:szCs w:val="24"/>
         </w:rPr>
         <w:lastRenderedPageBreak/>
-        <w:t>Bidding Rejected Example – Status 406 - User will get proper message why its rejected.</w:t>
-      </w:r>
-      <w:r>
-        <w:rPr>
-          <w:sz w:val="24"/>
-          <w:szCs w:val="24"/>
-        </w:rPr>
-        <w:t xml:space="preserve"> (another example)</w:t>
+        <w:t>Bidding Rejected Example – Status 406 - User will get proper message why its rejected. (another example)</w:t>
       </w:r>
     </w:p>
     <w:p>
@@ -1143,7 +1134,7 @@
           <w:noProof/>
         </w:rPr>
         <w:drawing>
-          <wp:inline distT="0" distB="0" distL="0" distR="0" wp14:anchorId="6ED06E53" wp14:editId="0B83AA00">
+          <wp:inline distT="0" distB="0" distL="0" distR="0" wp14:anchorId="7BFBF97A" wp14:editId="0C9EA912">
             <wp:extent cx="5943600" cy="3141345"/>
             <wp:effectExtent l="0" t="0" r="0" b="1905"/>
             <wp:docPr id="7" name="Picture 7"/>
@@ -1348,7 +1339,7 @@
         </w:rPr>
         <w:lastRenderedPageBreak/>
         <w:drawing>
-          <wp:inline distT="0" distB="0" distL="0" distR="0" wp14:anchorId="4D3EF7AD" wp14:editId="565E5299">
+          <wp:inline distT="0" distB="0" distL="0" distR="0" wp14:anchorId="3DC8D2CF" wp14:editId="5C4C1CAC">
             <wp:extent cx="5943600" cy="3192145"/>
             <wp:effectExtent l="0" t="0" r="0" b="8255"/>
             <wp:docPr id="8" name="Picture 8"/>
@@ -1631,7 +1622,7 @@
         </w:rPr>
         <w:lastRenderedPageBreak/>
         <w:drawing>
-          <wp:inline distT="0" distB="0" distL="0" distR="0" wp14:anchorId="35BF3F5C" wp14:editId="4995C5CD">
+          <wp:inline distT="0" distB="0" distL="0" distR="0" wp14:anchorId="6EF4EBA4" wp14:editId="4500E7C4">
             <wp:extent cx="5943600" cy="3301365"/>
             <wp:effectExtent l="0" t="0" r="0" b="0"/>
             <wp:docPr id="10" name="Picture 10"/>
@@ -1904,7 +1895,7 @@
         </w:rPr>
         <w:lastRenderedPageBreak/>
         <w:drawing>
-          <wp:inline distT="0" distB="0" distL="0" distR="0" wp14:anchorId="7CF0231F" wp14:editId="4DF71DBC">
+          <wp:inline distT="0" distB="0" distL="0" distR="0" wp14:anchorId="4EC82757" wp14:editId="6F9A05FA">
             <wp:extent cx="5943600" cy="3374390"/>
             <wp:effectExtent l="0" t="0" r="0" b="0"/>
             <wp:docPr id="11" name="Picture 11"/>
@@ -2086,7 +2077,7 @@
           <w:noProof/>
         </w:rPr>
         <w:drawing>
-          <wp:inline distT="0" distB="0" distL="0" distR="0" wp14:anchorId="2389D580" wp14:editId="4ABB4020">
+          <wp:inline distT="0" distB="0" distL="0" distR="0" wp14:anchorId="02E42BB4" wp14:editId="066D50D1">
             <wp:extent cx="5943600" cy="3041650"/>
             <wp:effectExtent l="0" t="0" r="0" b="6350"/>
             <wp:docPr id="12" name="Picture 12"/>
@@ -2140,13 +2131,96 @@
         </w:rPr>
       </w:pPr>
     </w:p>
+    <w:p>
+      <w:pPr>
+        <w:tabs>
+          <w:tab w:val="left" w:pos="3060"/>
+        </w:tabs>
+      </w:pPr>
+      <w:r>
+        <w:tab/>
+      </w:r>
+    </w:p>
+    <w:p>
+      <w:pPr>
+        <w:tabs>
+          <w:tab w:val="left" w:pos="3060"/>
+        </w:tabs>
+      </w:pPr>
+      <w:r>
+        <w:t>Bidding-system&gt; mvn clean install</w:t>
+      </w:r>
+      <w:bookmarkStart w:id="0" w:name="_GoBack"/>
+      <w:bookmarkEnd w:id="0"/>
+    </w:p>
+    <w:p>
+      <w:pPr>
+        <w:tabs>
+          <w:tab w:val="left" w:pos="3060"/>
+        </w:tabs>
+      </w:pPr>
+      <w:r>
+        <w:rPr>
+          <w:noProof/>
+        </w:rPr>
+        <w:drawing>
+          <wp:inline distT="0" distB="0" distL="0" distR="0" wp14:anchorId="50C4CFD0" wp14:editId="1723210B">
+            <wp:extent cx="5943600" cy="3090545"/>
+            <wp:effectExtent l="0" t="0" r="0" b="0"/>
+            <wp:docPr id="9" name="Picture 9"/>
+            <wp:cNvGraphicFramePr>
+              <a:graphicFrameLocks xmlns:a="http://schemas.openxmlformats.org/drawingml/2006/main" noChangeAspect="1"/>
+            </wp:cNvGraphicFramePr>
+            <a:graphic xmlns:a="http://schemas.openxmlformats.org/drawingml/2006/main">
+              <a:graphicData uri="http://schemas.openxmlformats.org/drawingml/2006/picture">
+                <pic:pic xmlns:pic="http://schemas.openxmlformats.org/drawingml/2006/picture">
+                  <pic:nvPicPr>
+                    <pic:cNvPr id="1" name=""/>
+                    <pic:cNvPicPr/>
+                  </pic:nvPicPr>
+                  <pic:blipFill>
+                    <a:blip r:embed="rId20"/>
+                    <a:stretch>
+                      <a:fillRect/>
+                    </a:stretch>
+                  </pic:blipFill>
+                  <pic:spPr>
+                    <a:xfrm>
+                      <a:off x="0" y="0"/>
+                      <a:ext cx="5943600" cy="3090545"/>
+                    </a:xfrm>
+                    <a:prstGeom prst="rect">
+                      <a:avLst/>
+                    </a:prstGeom>
+                  </pic:spPr>
+                </pic:pic>
+              </a:graphicData>
+            </a:graphic>
+          </wp:inline>
+        </w:drawing>
+      </w:r>
+    </w:p>
+    <w:p>
+      <w:pPr>
+        <w:tabs>
+          <w:tab w:val="left" w:pos="3060"/>
+        </w:tabs>
+      </w:pPr>
+    </w:p>
+    <w:p>
+      <w:pPr>
+        <w:tabs>
+          <w:tab w:val="left" w:pos="3060"/>
+        </w:tabs>
+      </w:pPr>
+    </w:p>
     <w:sectPr>
-      <w:headerReference w:type="even" r:id="rId20"/>
-      <w:headerReference w:type="default" r:id="rId21"/>
-      <w:footerReference w:type="even" r:id="rId22"/>
-      <w:footerReference w:type="default" r:id="rId23"/>
-      <w:headerReference w:type="first" r:id="rId24"/>
-      <w:footerReference w:type="first" r:id="rId25"/>
+      <w:headerReference w:type="even" r:id="rId21"/>
+      <w:headerReference w:type="default" r:id="rId22"/>
+      <w:footerReference w:type="even" r:id="rId23"/>
+      <w:footerReference w:type="default" r:id="rId24"/>
+      <w:headerReference w:type="first" r:id="rId25"/>
+      <w:footerReference w:type="first" r:id="rId26"/>
       <w:pgSz w:w="12240" w:h="15840"/>
       <w:pgMar w:top="1440" w:right="1440" w:bottom="1440" w:left="1440" w:header="720" w:footer="720" w:gutter="0"/>
       <w:cols w:space="720"/>
@@ -2259,7 +2333,7 @@
       <mc:AlternateContent>
         <mc:Choice Requires="wps">
           <w:drawing>
-            <wp:anchor distT="0" distB="0" distL="114300" distR="114300" simplePos="0" relativeHeight="251659264" behindDoc="0" locked="0" layoutInCell="0" allowOverlap="1">
+            <wp:anchor distT="0" distB="0" distL="114300" distR="114300" simplePos="0" relativeHeight="251659264" behindDoc="0" locked="0" layoutInCell="0" allowOverlap="1" wp14:anchorId="03360BDD" wp14:editId="4B71DAE0">
               <wp:simplePos x="0" y="0"/>
               <wp:positionH relativeFrom="page">
                 <wp:posOffset>0</wp:posOffset>
@@ -2696,6 +2770,7 @@
     <w:lsdException w:name="HTML Sample" w:semiHidden="1" w:unhideWhenUsed="1"/>
     <w:lsdException w:name="HTML Typewriter" w:semiHidden="1" w:unhideWhenUsed="1"/>
     <w:lsdException w:name="HTML Variable" w:semiHidden="1" w:unhideWhenUsed="1"/>
+    <w:lsdException w:name="Normal Table" w:semiHidden="1" w:unhideWhenUsed="1"/>
     <w:lsdException w:name="annotation subject" w:semiHidden="1" w:unhideWhenUsed="1"/>
     <w:lsdException w:name="No List" w:semiHidden="1" w:unhideWhenUsed="1"/>
     <w:lsdException w:name="Outline List 1" w:semiHidden="1" w:unhideWhenUsed="1"/>
@@ -2741,9 +2816,11 @@
     <w:lsdException w:name="Table Subtle 1" w:semiHidden="1" w:unhideWhenUsed="1"/>
     <w:lsdException w:name="Table Subtle 2" w:semiHidden="1" w:unhideWhenUsed="1"/>
     <w:lsdException w:name="Table Web 1" w:semiHidden="1" w:unhideWhenUsed="1"/>
+    <w:lsdException w:name="Table Web 2" w:semiHidden="1" w:unhideWhenUsed="1"/>
     <w:lsdException w:name="Table Web 3" w:semiHidden="1" w:unhideWhenUsed="1"/>
     <w:lsdException w:name="Balloon Text" w:semiHidden="1" w:unhideWhenUsed="1"/>
     <w:lsdException w:name="Table Grid" w:uiPriority="39"/>
+    <w:lsdException w:name="Table Theme" w:semiHidden="1" w:unhideWhenUsed="1"/>
     <w:lsdException w:name="Placeholder Text" w:semiHidden="1"/>
     <w:lsdException w:name="No Spacing" w:uiPriority="1" w:qFormat="1"/>
     <w:lsdException w:name="Light Shading" w:uiPriority="60"/>

</xml_diff>